<commit_message>
Inserção de MER lógico
</commit_message>
<xml_diff>
--- a/2019-05-30 (N4) 2aAvaliacaoAndamento(plano testes com 10000 registros)/2019-03-28-modelo_de_proposta_comercial.docx
+++ b/2019-05-30 (N4) 2aAvaliacaoAndamento(plano testes com 10000 registros)/2019-03-28-modelo_de_proposta_comercial.docx
@@ -11,6 +11,8 @@
           <w:szCs w:val="24"/>
         </w:rPr>
       </w:pPr>
+      <w:bookmarkStart w:id="0" w:name="_Hlk10128827"/>
+      <w:bookmarkEnd w:id="0"/>
       <w:r>
         <w:rPr>
           <w:rFonts w:ascii="Calibri" w:eastAsia="Calibri" w:hAnsi="Calibri" w:cs="Calibri"/>
@@ -123,23 +125,13 @@
         </w:rPr>
         <w:t xml:space="preserve">: </w:t>
       </w:r>
-      <w:proofErr w:type="spellStart"/>
       <w:r>
         <w:rPr>
           <w:rFonts w:ascii="Calibri" w:eastAsia="Calibri" w:hAnsi="Calibri" w:cs="Calibri"/>
           <w:sz w:val="24"/>
           <w:szCs w:val="24"/>
         </w:rPr>
-        <w:t>meajudaveterano</w:t>
-      </w:r>
-      <w:proofErr w:type="spellEnd"/>
-      <w:r>
-        <w:rPr>
-          <w:rFonts w:ascii="Calibri" w:eastAsia="Calibri" w:hAnsi="Calibri" w:cs="Calibri"/>
-          <w:sz w:val="24"/>
-          <w:szCs w:val="24"/>
-        </w:rPr>
-        <w:t>!</w:t>
+        <w:t>meajudaveterano!</w:t>
       </w:r>
     </w:p>
     <w:p>
@@ -1472,8 +1464,6 @@
         </w:rPr>
         <w:t>fornecer um canal de comunicação fora do aplicativo.</w:t>
       </w:r>
-      <w:bookmarkStart w:id="0" w:name="_GoBack"/>
-      <w:bookmarkEnd w:id="0"/>
     </w:p>
     <w:p>
       <w:pPr>
@@ -1697,27 +1687,12 @@
           </wp:inline>
         </w:drawing>
       </w:r>
-    </w:p>
-    <w:p>
-      <w:pPr>
-        <w:keepNext/>
-        <w:keepLines/>
-        <w:spacing w:before="200" w:after="0" w:line="276" w:lineRule="auto"/>
-        <w:ind w:left="708"/>
-        <w:rPr>
-          <w:rFonts w:ascii="Cambria" w:eastAsia="Cambria" w:hAnsi="Cambria" w:cs="Cambria"/>
-          <w:b/>
-          <w:color w:val="4F81BD"/>
-          <w:sz w:val="24"/>
-        </w:rPr>
-      </w:pPr>
       <w:r>
         <w:rPr>
           <w:noProof/>
         </w:rPr>
-        <w:lastRenderedPageBreak/>
         <w:drawing>
-          <wp:inline distT="0" distB="0" distL="0" distR="0" wp14:anchorId="3E90A607" wp14:editId="4E3E3C40">
+          <wp:inline distT="0" distB="0" distL="0" distR="0" wp14:anchorId="0EE043D7" wp14:editId="4C974B27">
             <wp:extent cx="1660510" cy="3152775"/>
             <wp:effectExtent l="0" t="0" r="0" b="0"/>
             <wp:docPr id="5" name="Imagem 5"/>
@@ -1752,10 +1727,25 @@
           </wp:inline>
         </w:drawing>
       </w:r>
+    </w:p>
+    <w:p>
+      <w:pPr>
+        <w:keepNext/>
+        <w:keepLines/>
+        <w:spacing w:before="200" w:after="0" w:line="276" w:lineRule="auto"/>
+        <w:ind w:left="708"/>
+        <w:rPr>
+          <w:rFonts w:ascii="Cambria" w:eastAsia="Cambria" w:hAnsi="Cambria" w:cs="Cambria"/>
+          <w:b/>
+          <w:color w:val="4F81BD"/>
+          <w:sz w:val="24"/>
+        </w:rPr>
+      </w:pPr>
       <w:r>
         <w:rPr>
           <w:noProof/>
         </w:rPr>
+        <w:lastRenderedPageBreak/>
         <w:drawing>
           <wp:inline distT="0" distB="0" distL="0" distR="0" wp14:anchorId="449A37B2" wp14:editId="6B577656">
             <wp:extent cx="3390900" cy="3158049"/>
@@ -1797,6 +1787,31 @@
       <w:pPr>
         <w:keepNext/>
         <w:keepLines/>
+        <w:numPr>
+          <w:ilvl w:val="0"/>
+          <w:numId w:val="9"/>
+        </w:numPr>
+        <w:spacing w:before="200" w:after="60" w:line="600" w:lineRule="auto"/>
+        <w:ind w:left="1134" w:hanging="426"/>
+        <w:rPr>
+          <w:rFonts w:ascii="Cambria" w:eastAsia="Cambria" w:hAnsi="Cambria" w:cs="Cambria"/>
+          <w:color w:val="4F81BD"/>
+          <w:sz w:val="24"/>
+        </w:rPr>
+      </w:pPr>
+      <w:r>
+        <w:rPr>
+          <w:rFonts w:ascii="Cambria" w:eastAsia="Cambria" w:hAnsi="Cambria" w:cs="Cambria"/>
+          <w:color w:val="4F81BD"/>
+          <w:sz w:val="24"/>
+        </w:rPr>
+        <w:t>MER Lógico</w:t>
+      </w:r>
+    </w:p>
+    <w:p>
+      <w:pPr>
+        <w:keepNext/>
+        <w:keepLines/>
         <w:spacing w:before="200" w:after="0" w:line="276" w:lineRule="auto"/>
         <w:ind w:left="708"/>
         <w:rPr>
@@ -1806,21 +1821,63 @@
           <w:sz w:val="24"/>
         </w:rPr>
       </w:pPr>
-    </w:p>
-    <w:p>
-      <w:pPr>
-        <w:keepNext/>
-        <w:keepLines/>
-        <w:spacing w:before="200" w:after="0" w:line="276" w:lineRule="auto"/>
-        <w:ind w:left="708"/>
-        <w:jc w:val="center"/>
+      <w:r>
         <w:rPr>
           <w:rFonts w:ascii="Cambria" w:eastAsia="Cambria" w:hAnsi="Cambria" w:cs="Cambria"/>
           <w:b/>
+          <w:noProof/>
           <w:color w:val="4F81BD"/>
           <w:sz w:val="24"/>
         </w:rPr>
-      </w:pPr>
+        <w:drawing>
+          <wp:inline distT="0" distB="0" distL="0" distR="0">
+            <wp:extent cx="5402580" cy="2567940"/>
+            <wp:effectExtent l="0" t="0" r="7620" b="3810"/>
+            <wp:docPr id="7" name="Imagem 7" descr="C:\Users\lucas\Documents\My Screen Captures\Astah (Evaluation) - [no_title] ().jpg"/>
+            <wp:cNvGraphicFramePr>
+              <a:graphicFrameLocks xmlns:a="http://schemas.openxmlformats.org/drawingml/2006/main" noChangeAspect="1"/>
+            </wp:cNvGraphicFramePr>
+            <a:graphic xmlns:a="http://schemas.openxmlformats.org/drawingml/2006/main">
+              <a:graphicData uri="http://schemas.openxmlformats.org/drawingml/2006/picture">
+                <pic:pic xmlns:pic="http://schemas.openxmlformats.org/drawingml/2006/picture">
+                  <pic:nvPicPr>
+                    <pic:cNvPr id="0" name="Picture 1" descr="C:\Users\lucas\Documents\My Screen Captures\Astah (Evaluation) - [no_title] ().jpg"/>
+                    <pic:cNvPicPr>
+                      <a:picLocks noChangeAspect="1" noChangeArrowheads="1"/>
+                    </pic:cNvPicPr>
+                  </pic:nvPicPr>
+                  <pic:blipFill>
+                    <a:blip r:embed="rId13">
+                      <a:extLst>
+                        <a:ext uri="{28A0092B-C50C-407E-A947-70E740481C1C}">
+                          <a14:useLocalDpi xmlns:a14="http://schemas.microsoft.com/office/drawing/2010/main" val="0"/>
+                        </a:ext>
+                      </a:extLst>
+                    </a:blip>
+                    <a:srcRect/>
+                    <a:stretch>
+                      <a:fillRect/>
+                    </a:stretch>
+                  </pic:blipFill>
+                  <pic:spPr bwMode="auto">
+                    <a:xfrm>
+                      <a:off x="0" y="0"/>
+                      <a:ext cx="5402580" cy="2567940"/>
+                    </a:xfrm>
+                    <a:prstGeom prst="rect">
+                      <a:avLst/>
+                    </a:prstGeom>
+                    <a:noFill/>
+                    <a:ln>
+                      <a:noFill/>
+                    </a:ln>
+                  </pic:spPr>
+                </pic:pic>
+              </a:graphicData>
+            </a:graphic>
+          </wp:inline>
+        </w:drawing>
+      </w:r>
     </w:p>
     <w:p>
       <w:pPr>
@@ -1936,6 +1993,7 @@
           <w:color w:val="4F81BD"/>
           <w:sz w:val="24"/>
         </w:rPr>
+        <w:lastRenderedPageBreak/>
         <w:t>Cronograma para execução do projeto</w:t>
       </w:r>
     </w:p>
@@ -2641,21 +2699,7 @@
                 <w:rFonts w:ascii="Calibri" w:eastAsia="Calibri" w:hAnsi="Calibri" w:cs="Calibri"/>
                 <w:shd w:val="clear" w:color="auto" w:fill="FFFFFF"/>
               </w:rPr>
-              <w:t>RF01 – O aplicativo deve permitir o cadastro de</w:t>
-            </w:r>
-            <w:r>
-              <w:rPr>
-                <w:rFonts w:ascii="Calibri" w:eastAsia="Calibri" w:hAnsi="Calibri" w:cs="Calibri"/>
-                <w:shd w:val="clear" w:color="auto" w:fill="FFFFFF"/>
-              </w:rPr>
-              <w:t xml:space="preserve"> </w:t>
-            </w:r>
-            <w:r>
-              <w:rPr>
-                <w:rFonts w:ascii="Calibri" w:eastAsia="Calibri" w:hAnsi="Calibri" w:cs="Calibri"/>
-                <w:shd w:val="clear" w:color="auto" w:fill="FFFFFF"/>
-              </w:rPr>
-              <w:t>usuários.</w:t>
+              <w:t>RF01 – O aplicativo deve permitir o cadastro de usuários.</w:t>
             </w:r>
           </w:p>
           <w:p>
@@ -4013,52 +4057,8 @@
           <w:rFonts w:ascii="Calibri" w:eastAsia="Calibri" w:hAnsi="Calibri" w:cs="Calibri"/>
         </w:rPr>
       </w:pPr>
-    </w:p>
-    <w:p>
-      <w:pPr>
-        <w:spacing w:after="0" w:line="360" w:lineRule="auto"/>
-        <w:ind w:left="708"/>
-        <w:jc w:val="both"/>
-        <w:rPr>
-          <w:rFonts w:ascii="Calibri" w:eastAsia="Calibri" w:hAnsi="Calibri" w:cs="Calibri"/>
-          <w:shd w:val="clear" w:color="auto" w:fill="FFFFFF"/>
-        </w:rPr>
-      </w:pPr>
-      <w:r>
-        <w:rPr>
-          <w:rFonts w:ascii="Calibri" w:eastAsia="Calibri" w:hAnsi="Calibri" w:cs="Calibri"/>
-          <w:shd w:val="clear" w:color="auto" w:fill="FFFFFF"/>
-        </w:rPr>
-        <w:lastRenderedPageBreak/>
-        <w:t>RF06 – O aplicativo deve permitir a comunicação entre usuários dentro do aplicativo por meio de chat.</w:t>
-      </w:r>
-    </w:p>
-    <w:p>
-      <w:pPr>
-        <w:spacing w:after="0" w:line="360" w:lineRule="auto"/>
-        <w:ind w:left="708"/>
-        <w:jc w:val="both"/>
-        <w:rPr>
-          <w:rFonts w:ascii="Calibri" w:eastAsia="Calibri" w:hAnsi="Calibri" w:cs="Calibri"/>
-          <w:shd w:val="clear" w:color="auto" w:fill="FFFFFF"/>
-        </w:rPr>
-      </w:pPr>
-      <w:r>
-        <w:rPr>
-          <w:rFonts w:ascii="Calibri" w:eastAsia="Calibri" w:hAnsi="Calibri" w:cs="Calibri"/>
-          <w:shd w:val="clear" w:color="auto" w:fill="FFFFFF"/>
-        </w:rPr>
-        <w:t>RF07 – O aplicativo deve fornecer um canal de comunicação fora do aplicativo.</w:t>
-      </w:r>
-    </w:p>
-    <w:p>
-      <w:pPr>
-        <w:spacing w:after="200" w:line="276" w:lineRule="auto"/>
-        <w:ind w:left="708"/>
-        <w:rPr>
-          <w:rFonts w:ascii="Calibri" w:eastAsia="Calibri" w:hAnsi="Calibri" w:cs="Calibri"/>
-        </w:rPr>
-      </w:pPr>
+      <w:bookmarkStart w:id="1" w:name="_GoBack"/>
+      <w:bookmarkEnd w:id="1"/>
     </w:p>
     <w:p>
       <w:pPr>
@@ -4134,6 +4134,7 @@
           <w:b/>
           <w:u w:val="single"/>
         </w:rPr>
+        <w:lastRenderedPageBreak/>
         <w:t>Programador 1</w:t>
       </w:r>
     </w:p>
@@ -4303,7 +4304,7 @@
                     </pic:cNvPicPr>
                   </pic:nvPicPr>
                   <pic:blipFill>
-                    <a:blip r:embed="rId13" cstate="print">
+                    <a:blip r:embed="rId14" cstate="print">
                       <a:extLst>
                         <a:ext uri="{28A0092B-C50C-407E-A947-70E740481C1C}">
                           <a14:useLocalDpi xmlns:a14="http://schemas.microsoft.com/office/drawing/2010/main" val="0"/>
@@ -4553,7 +4554,6 @@
           <w:noProof/>
           <w:sz w:val="32"/>
         </w:rPr>
-        <w:lastRenderedPageBreak/>
         <w:drawing>
           <wp:inline distT="0" distB="0" distL="0" distR="0">
             <wp:extent cx="1686402" cy="1684020"/>
@@ -4572,7 +4572,7 @@
                     </pic:cNvPicPr>
                   </pic:nvPicPr>
                   <pic:blipFill>
-                    <a:blip r:embed="rId14" cstate="print">
+                    <a:blip r:embed="rId15" cstate="print">
                       <a:extLst>
                         <a:ext uri="{28A0092B-C50C-407E-A947-70E740481C1C}">
                           <a14:useLocalDpi xmlns:a14="http://schemas.microsoft.com/office/drawing/2010/main" val="0"/>
@@ -4651,6 +4651,7 @@
           <w:color w:val="4F81BD"/>
           <w:sz w:val="24"/>
         </w:rPr>
+        <w:lastRenderedPageBreak/>
         <w:t>Custo</w:t>
       </w:r>
     </w:p>
@@ -6183,6 +6184,7 @@
     <w:lsdException w:name="HTML Sample" w:semiHidden="1" w:unhideWhenUsed="1"/>
     <w:lsdException w:name="HTML Typewriter" w:semiHidden="1" w:unhideWhenUsed="1"/>
     <w:lsdException w:name="HTML Variable" w:semiHidden="1" w:unhideWhenUsed="1"/>
+    <w:lsdException w:name="Normal Table" w:semiHidden="1" w:unhideWhenUsed="1"/>
     <w:lsdException w:name="annotation subject" w:semiHidden="1" w:unhideWhenUsed="1"/>
     <w:lsdException w:name="No List" w:semiHidden="1" w:unhideWhenUsed="1"/>
     <w:lsdException w:name="Outline List 1" w:semiHidden="1" w:unhideWhenUsed="1"/>
@@ -6229,8 +6231,10 @@
     <w:lsdException w:name="Table Subtle 2" w:semiHidden="1" w:unhideWhenUsed="1"/>
     <w:lsdException w:name="Table Web 1" w:semiHidden="1" w:unhideWhenUsed="1"/>
     <w:lsdException w:name="Table Web 2" w:semiHidden="1" w:unhideWhenUsed="1"/>
+    <w:lsdException w:name="Table Web 3" w:semiHidden="1" w:unhideWhenUsed="1"/>
     <w:lsdException w:name="Balloon Text" w:semiHidden="1" w:unhideWhenUsed="1"/>
     <w:lsdException w:name="Table Grid" w:uiPriority="39"/>
+    <w:lsdException w:name="Table Theme" w:semiHidden="1" w:unhideWhenUsed="1"/>
     <w:lsdException w:name="Placeholder Text" w:semiHidden="1"/>
     <w:lsdException w:name="No Spacing" w:uiPriority="1" w:qFormat="1"/>
     <w:lsdException w:name="Light Shading" w:uiPriority="60"/>

</xml_diff>